<commit_message>
started deliverable 2 (done text info for mig)
</commit_message>
<xml_diff>
--- a/Part 1/HSC IPT Major Project - Peter Yastreboff - Project Requirements & Design.docx
+++ b/Part 1/HSC IPT Major Project - Peter Yastreboff - Project Requirements & Design.docx
@@ -3018,7 +3018,15 @@
         <w:t xml:space="preserve">Changing </w:t>
       </w:r>
       <w:r>
-        <w:t>the way students of St. Pius X College study</w:t>
+        <w:t xml:space="preserve">the way students </w:t>
+      </w:r>
+      <w:proofErr w:type="gramStart"/>
+      <w:r>
+        <w:t>of</w:t>
+      </w:r>
+      <w:proofErr w:type="gramEnd"/>
+      <w:r>
+        <w:t xml:space="preserve"> St. Pius X College study</w:t>
       </w:r>
     </w:p>
     <w:p>
@@ -3562,7 +3570,21 @@
         <w:rPr>
           <w:rFonts w:ascii="Verdana" w:eastAsia="Verdana" w:hAnsi="Verdana" w:cs="Verdana"/>
         </w:rPr>
-        <w:t xml:space="preserve">– this will help summarise the topic of </w:t>
+        <w:t xml:space="preserve">– this will help </w:t>
+      </w:r>
+      <w:proofErr w:type="spellStart"/>
+      <w:r>
+        <w:rPr>
+          <w:rFonts w:ascii="Verdana" w:eastAsia="Verdana" w:hAnsi="Verdana" w:cs="Verdana"/>
+        </w:rPr>
+        <w:t>summarise</w:t>
+      </w:r>
+      <w:proofErr w:type="spellEnd"/>
+      <w:r>
+        <w:rPr>
+          <w:rFonts w:ascii="Verdana" w:eastAsia="Verdana" w:hAnsi="Verdana" w:cs="Verdana"/>
+        </w:rPr>
+        <w:t xml:space="preserve"> the topic of </w:t>
       </w:r>
       <w:r>
         <w:rPr>
@@ -3743,7 +3765,21 @@
         <w:rPr>
           <w:rFonts w:ascii="Verdana" w:eastAsia="Verdana" w:hAnsi="Verdana" w:cs="Verdana"/>
         </w:rPr>
-        <w:t xml:space="preserve">on Circular Motion– this will help summarise the topic of </w:t>
+        <w:t xml:space="preserve">on Circular Motion– this will help </w:t>
+      </w:r>
+      <w:proofErr w:type="spellStart"/>
+      <w:r>
+        <w:rPr>
+          <w:rFonts w:ascii="Verdana" w:eastAsia="Verdana" w:hAnsi="Verdana" w:cs="Verdana"/>
+        </w:rPr>
+        <w:t>summarise</w:t>
+      </w:r>
+      <w:proofErr w:type="spellEnd"/>
+      <w:r>
+        <w:rPr>
+          <w:rFonts w:ascii="Verdana" w:eastAsia="Verdana" w:hAnsi="Verdana" w:cs="Verdana"/>
+        </w:rPr>
+        <w:t xml:space="preserve"> the topic of </w:t>
       </w:r>
       <w:r>
         <w:rPr>
@@ -3870,7 +3906,21 @@
         <w:rPr>
           <w:rFonts w:ascii="Verdana" w:eastAsia="Verdana" w:hAnsi="Verdana" w:cs="Verdana"/>
         </w:rPr>
-        <w:t xml:space="preserve">on Motion in a Gravitation Field – this will help summarise the topic </w:t>
+        <w:t xml:space="preserve">on Motion in a Gravitation Field – this will help </w:t>
+      </w:r>
+      <w:proofErr w:type="spellStart"/>
+      <w:r>
+        <w:rPr>
+          <w:rFonts w:ascii="Verdana" w:eastAsia="Verdana" w:hAnsi="Verdana" w:cs="Verdana"/>
+        </w:rPr>
+        <w:t>summarise</w:t>
+      </w:r>
+      <w:proofErr w:type="spellEnd"/>
+      <w:r>
+        <w:rPr>
+          <w:rFonts w:ascii="Verdana" w:eastAsia="Verdana" w:hAnsi="Verdana" w:cs="Verdana"/>
+        </w:rPr>
+        <w:t xml:space="preserve"> the topic </w:t>
       </w:r>
       <w:r>
         <w:rPr>
@@ -4038,86 +4088,27 @@
         <w:rPr>
           <w:rFonts w:ascii="Verdana" w:eastAsia="Verdana" w:hAnsi="Verdana" w:cs="Verdana"/>
         </w:rPr>
-        <w:t>YouTube Video – A summary on Advanced Mechanics – this will help summarise the topic of Motion in a gravitational field and slightly entertain students</w:t>
+        <w:t xml:space="preserve">YouTube Video – A summary on Advanced Mechanics – this will help </w:t>
+      </w:r>
+      <w:proofErr w:type="spellStart"/>
+      <w:r>
+        <w:rPr>
+          <w:rFonts w:ascii="Verdana" w:eastAsia="Verdana" w:hAnsi="Verdana" w:cs="Verdana"/>
+        </w:rPr>
+        <w:t>summarise</w:t>
+      </w:r>
+      <w:proofErr w:type="spellEnd"/>
+      <w:r>
+        <w:rPr>
+          <w:rFonts w:ascii="Verdana" w:eastAsia="Verdana" w:hAnsi="Verdana" w:cs="Verdana"/>
+        </w:rPr>
+        <w:t xml:space="preserve"> the topic of Motion in a gravitational field and slightly entertain students</w:t>
       </w:r>
       <w:r>
         <w:rPr>
           <w:rFonts w:ascii="Verdana" w:eastAsia="Verdana" w:hAnsi="Verdana" w:cs="Verdana"/>
         </w:rPr>
         <w:t xml:space="preserve"> (8)</w:t>
-      </w:r>
-    </w:p>
-    <w:p>
-      <w:pPr>
-        <w:rPr>
-          <w:rFonts w:ascii="Verdana" w:eastAsia="Verdana" w:hAnsi="Verdana" w:cs="Verdana"/>
-        </w:rPr>
-      </w:pPr>
-    </w:p>
-    <w:p>
-      <w:pPr>
-        <w:rPr>
-          <w:color w:val="FF0000"/>
-        </w:rPr>
-      </w:pPr>
-    </w:p>
-    <w:p>
-      <w:pPr>
-        <w:rPr>
-          <w:color w:val="FF0000"/>
-        </w:rPr>
-      </w:pPr>
-      <w:r>
-        <w:rPr>
-          <w:color w:val="FF0000"/>
-        </w:rPr>
-        <w:t>Note:</w:t>
-      </w:r>
-    </w:p>
-    <w:p>
-      <w:pPr>
-        <w:numPr>
-          <w:ilvl w:val="0"/>
-          <w:numId w:val="3"/>
-        </w:numPr>
-        <w:rPr>
-          <w:color w:val="FF0000"/>
-        </w:rPr>
-      </w:pPr>
-      <w:r>
-        <w:rPr>
-          <w:rFonts w:ascii="Roboto" w:eastAsia="Roboto" w:hAnsi="Roboto" w:cs="Roboto"/>
-          <w:color w:val="FF0000"/>
-          <w:sz w:val="21"/>
-          <w:szCs w:val="21"/>
-          <w:highlight w:val="white"/>
-        </w:rPr>
-        <w:t>an interactive multimedia online learning tool?</w:t>
-      </w:r>
-    </w:p>
-    <w:p>
-      <w:pPr>
-        <w:numPr>
-          <w:ilvl w:val="0"/>
-          <w:numId w:val="3"/>
-        </w:numPr>
-        <w:rPr>
-          <w:rFonts w:ascii="Roboto" w:eastAsia="Roboto" w:hAnsi="Roboto" w:cs="Roboto"/>
-          <w:color w:val="FF0000"/>
-          <w:sz w:val="21"/>
-          <w:szCs w:val="21"/>
-          <w:highlight w:val="white"/>
-        </w:rPr>
-      </w:pPr>
-      <w:r>
-        <w:rPr>
-          <w:rFonts w:ascii="Roboto" w:eastAsia="Roboto" w:hAnsi="Roboto" w:cs="Roboto"/>
-          <w:color w:val="FF0000"/>
-          <w:sz w:val="21"/>
-          <w:szCs w:val="21"/>
-          <w:highlight w:val="white"/>
-        </w:rPr>
-        <w:t>For each "Purpose", link what Functional Requirement will be used to fulfil that purpose.</w:t>
       </w:r>
     </w:p>
     <w:p/>
@@ -4374,7 +4365,15 @@
         </w:numPr>
       </w:pPr>
       <w:r>
-        <w:t xml:space="preserve">Don’t use too many changing colours and have a consistent </w:t>
+        <w:t xml:space="preserve">Don’t use too many changing </w:t>
+      </w:r>
+      <w:proofErr w:type="spellStart"/>
+      <w:r>
+        <w:t>colours</w:t>
+      </w:r>
+      <w:proofErr w:type="spellEnd"/>
+      <w:r>
+        <w:t xml:space="preserve"> and have a consistent </w:t>
       </w:r>
       <w:r>
         <w:t>colour scheme</w:t>
@@ -5260,8 +5259,13 @@
           <w:numId w:val="4"/>
         </w:numPr>
       </w:pPr>
-      <w:r>
-        <w:t>Summarise content</w:t>
+      <w:proofErr w:type="spellStart"/>
+      <w:r>
+        <w:t>Summarise</w:t>
+      </w:r>
+      <w:proofErr w:type="spellEnd"/>
+      <w:r>
+        <w:t xml:space="preserve"> content</w:t>
       </w:r>
     </w:p>
     <w:p>
@@ -5290,8 +5294,13 @@
           <w:numId w:val="4"/>
         </w:numPr>
       </w:pPr>
-      <w:r>
-        <w:t>Summarise Content</w:t>
+      <w:proofErr w:type="spellStart"/>
+      <w:r>
+        <w:t>Summarise</w:t>
+      </w:r>
+      <w:proofErr w:type="spellEnd"/>
+      <w:r>
+        <w:t xml:space="preserve"> Content</w:t>
       </w:r>
     </w:p>
     <w:p>
@@ -5314,8 +5323,13 @@
           <w:numId w:val="4"/>
         </w:numPr>
       </w:pPr>
-      <w:r>
-        <w:t>Summarise Content</w:t>
+      <w:proofErr w:type="spellStart"/>
+      <w:r>
+        <w:t>Summarise</w:t>
+      </w:r>
+      <w:proofErr w:type="spellEnd"/>
+      <w:r>
+        <w:t xml:space="preserve"> Content</w:t>
       </w:r>
     </w:p>
     <w:p>
@@ -5970,23 +5984,61 @@
           <w:color w:val="313131"/>
           <w:lang w:val="en-AU"/>
         </w:rPr>
-        <w:t xml:space="preserve">Agile allows for </w:t>
-      </w:r>
-      <w:r>
+        <w:t>Agile allows for easy modification, management and deployment (12)</w:t>
+      </w:r>
+    </w:p>
+    <w:p>
+      <w:pPr>
+        <w:numPr>
+          <w:ilvl w:val="0"/>
+          <w:numId w:val="6"/>
+        </w:numPr>
+        <w:shd w:val="clear" w:color="auto" w:fill="FFFFFF"/>
+        <w:spacing w:before="100" w:beforeAutospacing="1" w:after="100" w:afterAutospacing="1" w:line="240" w:lineRule="auto"/>
         <w:rPr>
           <w:rFonts w:ascii="Verdana" w:eastAsia="Times New Roman" w:hAnsi="Verdana" w:cs="Times New Roman"/>
           <w:color w:val="313131"/>
           <w:lang w:val="en-AU"/>
         </w:rPr>
-        <w:t>easy modification, management and deployment</w:t>
-      </w:r>
-      <w:r>
+      </w:pPr>
+      <w:r>
+        <w:rPr>
+          <w:rFonts w:ascii="Verdana" w:eastAsia="Times New Roman" w:hAnsi="Verdana" w:cs="Times New Roman"/>
+          <w:color w:val="000000"/>
+          <w:lang w:val="en-AU"/>
+        </w:rPr>
+        <w:t>Is a very realistic approach to software development</w:t>
+      </w:r>
+    </w:p>
+    <w:p>
+      <w:pPr>
+        <w:numPr>
+          <w:ilvl w:val="0"/>
+          <w:numId w:val="6"/>
+        </w:numPr>
+        <w:shd w:val="clear" w:color="auto" w:fill="FFFFFF"/>
+        <w:spacing w:before="100" w:beforeAutospacing="1" w:after="100" w:afterAutospacing="1" w:line="240" w:lineRule="auto"/>
         <w:rPr>
           <w:rFonts w:ascii="Verdana" w:eastAsia="Times New Roman" w:hAnsi="Verdana" w:cs="Times New Roman"/>
           <w:color w:val="313131"/>
           <w:lang w:val="en-AU"/>
         </w:rPr>
-        <w:t xml:space="preserve"> (12)</w:t>
+      </w:pPr>
+      <w:r>
+        <w:rPr>
+          <w:rFonts w:ascii="Verdana" w:eastAsia="Times New Roman" w:hAnsi="Verdana" w:cs="Times New Roman"/>
+          <w:color w:val="000000"/>
+          <w:lang w:val="en-AU"/>
+        </w:rPr>
+        <w:t>Teamwork is Encouraged</w:t>
+      </w:r>
+      <w:r>
+        <w:rPr>
+          <w:rFonts w:ascii="Verdana" w:eastAsia="Times New Roman" w:hAnsi="Verdana" w:cs="Times New Roman"/>
+          <w:color w:val="000000"/>
+          <w:lang w:val="en-AU"/>
+        </w:rPr>
+        <w:t xml:space="preserve"> between developers and clients</w:t>
       </w:r>
     </w:p>
     <w:p>
@@ -6009,7 +6061,7 @@
           <w:color w:val="000000"/>
           <w:lang w:val="en-AU"/>
         </w:rPr>
-        <w:t>Is a very realistic approach to software development</w:t>
+        <w:t>System Functionality can is developed rapidly and is easily demonstrated</w:t>
       </w:r>
     </w:p>
     <w:p>
@@ -6032,7 +6084,7 @@
           <w:color w:val="000000"/>
           <w:lang w:val="en-AU"/>
         </w:rPr>
-        <w:t>Teamwork is Encouraged</w:t>
+        <w:t>Low Resource Requirements</w:t>
       </w:r>
       <w:r>
         <w:rPr>
@@ -6040,7 +6092,23 @@
           <w:color w:val="000000"/>
           <w:lang w:val="en-AU"/>
         </w:rPr>
-        <w:t xml:space="preserve"> between developers and clients</w:t>
+        <w:t xml:space="preserve"> as is needed for </w:t>
+      </w:r>
+      <w:r>
+        <w:rPr>
+          <w:rFonts w:ascii="Verdana" w:eastAsia="Times New Roman" w:hAnsi="Verdana" w:cs="Times New Roman"/>
+          <w:color w:val="000000"/>
+          <w:lang w:val="en-AU"/>
+        </w:rPr>
+        <w:t>students’</w:t>
+      </w:r>
+      <w:r>
+        <w:rPr>
+          <w:rFonts w:ascii="Verdana" w:eastAsia="Times New Roman" w:hAnsi="Verdana" w:cs="Times New Roman"/>
+          <w:color w:val="000000"/>
+          <w:lang w:val="en-AU"/>
+        </w:rPr>
+        <w:t xml:space="preserve"> computers</w:t>
       </w:r>
     </w:p>
     <w:p>
@@ -6063,7 +6131,7 @@
           <w:color w:val="000000"/>
           <w:lang w:val="en-AU"/>
         </w:rPr>
-        <w:t>System Functionality can is developed rapidly and is easily demonstrated</w:t>
+        <w:t>Easy to fix or change requirements on the fly</w:t>
       </w:r>
     </w:p>
     <w:p>
@@ -6086,23 +6154,160 @@
           <w:color w:val="000000"/>
           <w:lang w:val="en-AU"/>
         </w:rPr>
-        <w:t>Low Resource Requirements</w:t>
-      </w:r>
+        <w:t>Has few rules and documentation can be easily used</w:t>
+      </w:r>
+    </w:p>
+    <w:p>
+      <w:pPr>
+        <w:numPr>
+          <w:ilvl w:val="0"/>
+          <w:numId w:val="6"/>
+        </w:numPr>
+        <w:shd w:val="clear" w:color="auto" w:fill="FFFFFF"/>
+        <w:spacing w:before="100" w:beforeAutospacing="1" w:after="100" w:afterAutospacing="1" w:line="240" w:lineRule="auto"/>
+        <w:rPr>
+          <w:rFonts w:ascii="Verdana" w:eastAsia="Times New Roman" w:hAnsi="Verdana" w:cs="Times New Roman"/>
+          <w:color w:val="313131"/>
+          <w:lang w:val="en-AU"/>
+        </w:rPr>
+      </w:pPr>
       <w:r>
         <w:rPr>
           <w:rFonts w:ascii="Verdana" w:eastAsia="Times New Roman" w:hAnsi="Verdana" w:cs="Times New Roman"/>
           <w:color w:val="000000"/>
           <w:lang w:val="en-AU"/>
         </w:rPr>
-        <w:t xml:space="preserve"> as is needed for </w:t>
-      </w:r>
+        <w:t>Little to no planning required</w:t>
+      </w:r>
+    </w:p>
+    <w:p>
+      <w:pPr>
+        <w:numPr>
+          <w:ilvl w:val="0"/>
+          <w:numId w:val="6"/>
+        </w:numPr>
+        <w:shd w:val="clear" w:color="auto" w:fill="FFFFFF"/>
+        <w:spacing w:before="100" w:beforeAutospacing="1" w:after="100" w:afterAutospacing="1" w:line="240" w:lineRule="auto"/>
+        <w:rPr>
+          <w:rFonts w:ascii="Verdana" w:eastAsia="Times New Roman" w:hAnsi="Verdana" w:cs="Times New Roman"/>
+          <w:color w:val="313131"/>
+          <w:lang w:val="en-AU"/>
+        </w:rPr>
+      </w:pPr>
+      <w:r>
+        <w:rPr>
+          <w:rFonts w:ascii="Verdana" w:eastAsia="Times New Roman" w:hAnsi="Verdana" w:cs="Times New Roman"/>
+          <w:color w:val="313131"/>
+          <w:lang w:val="en-AU"/>
+        </w:rPr>
+        <w:t>Agile is easy for project managers to manage</w:t>
+      </w:r>
+    </w:p>
+    <w:p>
+      <w:pPr>
+        <w:numPr>
+          <w:ilvl w:val="0"/>
+          <w:numId w:val="6"/>
+        </w:numPr>
+        <w:shd w:val="clear" w:color="auto" w:fill="FFFFFF"/>
+        <w:spacing w:before="100" w:beforeAutospacing="1" w:after="100" w:afterAutospacing="1" w:line="240" w:lineRule="auto"/>
+        <w:rPr>
+          <w:rFonts w:ascii="Verdana" w:eastAsia="Times New Roman" w:hAnsi="Verdana" w:cs="Times New Roman"/>
+          <w:color w:val="313131"/>
+          <w:lang w:val="en-AU"/>
+        </w:rPr>
+      </w:pPr>
+      <w:r>
+        <w:rPr>
+          <w:rFonts w:ascii="Verdana" w:eastAsia="Times New Roman" w:hAnsi="Verdana" w:cs="Times New Roman"/>
+          <w:color w:val="313131"/>
+          <w:lang w:val="en-AU"/>
+        </w:rPr>
+        <w:t>Developers have a large amount of flexibility when developing the system</w:t>
+      </w:r>
+    </w:p>
+    <w:p>
+      <w:pPr>
+        <w:numPr>
+          <w:ilvl w:val="0"/>
+          <w:numId w:val="6"/>
+        </w:numPr>
+        <w:shd w:val="clear" w:color="auto" w:fill="FFFFFF"/>
+        <w:spacing w:before="100" w:beforeAutospacing="1" w:after="100" w:afterAutospacing="1" w:line="240" w:lineRule="auto"/>
+        <w:rPr>
+          <w:rFonts w:ascii="Verdana" w:eastAsia="Times New Roman" w:hAnsi="Verdana" w:cs="Times New Roman"/>
+          <w:color w:val="313131"/>
+          <w:lang w:val="en-AU"/>
+        </w:rPr>
+      </w:pPr>
+      <w:r>
+        <w:rPr>
+          <w:rFonts w:ascii="Verdana" w:eastAsia="Times New Roman" w:hAnsi="Verdana" w:cs="Times New Roman"/>
+          <w:color w:val="313131"/>
+          <w:lang w:val="en-AU"/>
+        </w:rPr>
+        <w:t>A Waterfall Approach is Inappropriate Because:</w:t>
+      </w:r>
+    </w:p>
+    <w:p>
+      <w:pPr>
+        <w:pStyle w:val="ListParagraph"/>
+        <w:numPr>
+          <w:ilvl w:val="1"/>
+          <w:numId w:val="6"/>
+        </w:numPr>
+        <w:rPr>
+          <w:rFonts w:ascii="Verdana" w:eastAsia="Times New Roman" w:hAnsi="Verdana" w:cs="Times New Roman"/>
+          <w:color w:val="313131"/>
+          <w:lang w:val="en-AU"/>
+        </w:rPr>
+      </w:pPr>
+      <w:r>
+        <w:rPr>
+          <w:rFonts w:ascii="Verdana" w:eastAsia="Times New Roman" w:hAnsi="Verdana" w:cs="Times New Roman"/>
+          <w:color w:val="313131"/>
+          <w:lang w:val="en-AU"/>
+        </w:rPr>
+        <w:t>No working software is produced until late during the life cycle</w:t>
+      </w:r>
+      <w:r>
+        <w:rPr>
+          <w:rFonts w:ascii="Verdana" w:eastAsia="Times New Roman" w:hAnsi="Verdana" w:cs="Times New Roman"/>
+          <w:color w:val="313131"/>
+          <w:lang w:val="en-AU"/>
+        </w:rPr>
+        <w:t xml:space="preserve"> (which is bad as students need </w:t>
+      </w:r>
+      <w:r>
+        <w:rPr>
+          <w:rFonts w:ascii="Verdana" w:eastAsia="Times New Roman" w:hAnsi="Verdana" w:cs="Times New Roman"/>
+          <w:color w:val="313131"/>
+          <w:lang w:val="en-AU"/>
+        </w:rPr>
+        <w:t>HSC information)</w:t>
+      </w:r>
+    </w:p>
+    <w:p>
+      <w:pPr>
+        <w:numPr>
+          <w:ilvl w:val="1"/>
+          <w:numId w:val="6"/>
+        </w:numPr>
+        <w:shd w:val="clear" w:color="auto" w:fill="FFFFFF"/>
+        <w:spacing w:before="100" w:beforeAutospacing="1" w:after="100" w:afterAutospacing="1" w:line="240" w:lineRule="auto"/>
+        <w:rPr>
+          <w:rFonts w:ascii="Verdana" w:eastAsia="Times New Roman" w:hAnsi="Verdana" w:cs="Times New Roman"/>
+          <w:color w:val="313131"/>
+          <w:lang w:val="en-AU"/>
+        </w:rPr>
+      </w:pPr>
       <w:r>
         <w:rPr>
           <w:rFonts w:ascii="Verdana" w:eastAsia="Times New Roman" w:hAnsi="Verdana" w:cs="Times New Roman"/>
           <w:color w:val="000000"/>
           <w:lang w:val="en-AU"/>
         </w:rPr>
-        <w:t>students’</w:t>
+        <w:t>High amounts of risk and uncertainty</w:t>
       </w:r>
       <w:r>
         <w:rPr>
@@ -6110,13 +6315,13 @@
           <w:color w:val="000000"/>
           <w:lang w:val="en-AU"/>
         </w:rPr>
-        <w:t xml:space="preserve"> computers</w:t>
-      </w:r>
-    </w:p>
-    <w:p>
-      <w:pPr>
-        <w:numPr>
-          <w:ilvl w:val="0"/>
+        <w:t xml:space="preserve"> (students need stability)</w:t>
+      </w:r>
+    </w:p>
+    <w:p>
+      <w:pPr>
+        <w:numPr>
+          <w:ilvl w:val="1"/>
           <w:numId w:val="6"/>
         </w:numPr>
         <w:shd w:val="clear" w:color="auto" w:fill="FFFFFF"/>
@@ -6133,13 +6338,21 @@
           <w:color w:val="000000"/>
           <w:lang w:val="en-AU"/>
         </w:rPr>
-        <w:t>Easy to fix or change requirements on the fly</w:t>
-      </w:r>
-    </w:p>
-    <w:p>
-      <w:pPr>
-        <w:numPr>
-          <w:ilvl w:val="0"/>
+        <w:t>Not a good model for complex and object-oriented projects</w:t>
+      </w:r>
+      <w:r>
+        <w:rPr>
+          <w:rFonts w:ascii="Verdana" w:eastAsia="Times New Roman" w:hAnsi="Verdana" w:cs="Times New Roman"/>
+          <w:color w:val="000000"/>
+          <w:lang w:val="en-AU"/>
+        </w:rPr>
+        <w:t xml:space="preserve"> like this system</w:t>
+      </w:r>
+    </w:p>
+    <w:p>
+      <w:pPr>
+        <w:numPr>
+          <w:ilvl w:val="1"/>
           <w:numId w:val="6"/>
         </w:numPr>
         <w:shd w:val="clear" w:color="auto" w:fill="FFFFFF"/>
@@ -6156,11 +6369,12 @@
           <w:color w:val="000000"/>
           <w:lang w:val="en-AU"/>
         </w:rPr>
-        <w:t>Has few rules and documentation can be easily used</w:t>
-      </w:r>
-    </w:p>
-    <w:p>
-      <w:pPr>
+        <w:t>It is difficult to measure progress within stages.</w:t>
+      </w:r>
+    </w:p>
+    <w:p>
+      <w:pPr>
+        <w:pStyle w:val="ListParagraph"/>
         <w:numPr>
           <w:ilvl w:val="0"/>
           <w:numId w:val="6"/>
@@ -6176,60 +6390,71 @@
       <w:r>
         <w:rPr>
           <w:rFonts w:ascii="Verdana" w:eastAsia="Times New Roman" w:hAnsi="Verdana" w:cs="Times New Roman"/>
-          <w:color w:val="000000"/>
+          <w:color w:val="313131"/>
           <w:lang w:val="en-AU"/>
         </w:rPr>
-        <w:t>Little to no planning required</w:t>
-      </w:r>
-    </w:p>
-    <w:p>
-      <w:pPr>
-        <w:numPr>
-          <w:ilvl w:val="0"/>
-          <w:numId w:val="6"/>
-        </w:numPr>
-        <w:shd w:val="clear" w:color="auto" w:fill="FFFFFF"/>
-        <w:spacing w:before="100" w:beforeAutospacing="1" w:after="100" w:afterAutospacing="1" w:line="240" w:lineRule="auto"/>
+        <w:t>A</w:t>
+      </w:r>
+      <w:r>
         <w:rPr>
           <w:rFonts w:ascii="Verdana" w:eastAsia="Times New Roman" w:hAnsi="Verdana" w:cs="Times New Roman"/>
           <w:color w:val="313131"/>
           <w:lang w:val="en-AU"/>
         </w:rPr>
-      </w:pPr>
-      <w:r>
+        <w:t xml:space="preserve"> Prototyping approach is Inappropriate Because:</w:t>
+      </w:r>
+    </w:p>
+    <w:p>
+      <w:pPr>
+        <w:pStyle w:val="ListParagraph"/>
+        <w:numPr>
+          <w:ilvl w:val="1"/>
+          <w:numId w:val="6"/>
+        </w:numPr>
+        <w:shd w:val="clear" w:color="auto" w:fill="FFFFFF"/>
+        <w:spacing w:before="100" w:beforeAutospacing="1" w:after="100" w:afterAutospacing="1" w:line="240" w:lineRule="auto"/>
         <w:rPr>
           <w:rFonts w:ascii="Verdana" w:eastAsia="Times New Roman" w:hAnsi="Verdana" w:cs="Times New Roman"/>
           <w:color w:val="313131"/>
           <w:lang w:val="en-AU"/>
         </w:rPr>
-        <w:t>Agile is easy for project managers to manage</w:t>
-      </w:r>
-    </w:p>
-    <w:p>
-      <w:pPr>
-        <w:numPr>
-          <w:ilvl w:val="0"/>
-          <w:numId w:val="6"/>
-        </w:numPr>
-        <w:shd w:val="clear" w:color="auto" w:fill="FFFFFF"/>
-        <w:spacing w:before="100" w:beforeAutospacing="1" w:after="100" w:afterAutospacing="1" w:line="240" w:lineRule="auto"/>
+      </w:pPr>
+      <w:r>
         <w:rPr>
           <w:rFonts w:ascii="Verdana" w:eastAsia="Times New Roman" w:hAnsi="Verdana" w:cs="Times New Roman"/>
           <w:color w:val="313131"/>
           <w:lang w:val="en-AU"/>
         </w:rPr>
-      </w:pPr>
-      <w:r>
+        <w:t>Too much dependency may be placed on the prototype</w:t>
+      </w:r>
+    </w:p>
+    <w:p>
+      <w:pPr>
+        <w:pStyle w:val="ListParagraph"/>
+        <w:numPr>
+          <w:ilvl w:val="1"/>
+          <w:numId w:val="6"/>
+        </w:numPr>
+        <w:shd w:val="clear" w:color="auto" w:fill="FFFFFF"/>
+        <w:spacing w:before="100" w:beforeAutospacing="1" w:after="100" w:afterAutospacing="1" w:line="240" w:lineRule="auto"/>
         <w:rPr>
           <w:rFonts w:ascii="Verdana" w:eastAsia="Times New Roman" w:hAnsi="Verdana" w:cs="Times New Roman"/>
           <w:color w:val="313131"/>
           <w:lang w:val="en-AU"/>
         </w:rPr>
-        <w:t>Developers have a large amount of flexibility when developing the system</w:t>
-      </w:r>
-    </w:p>
-    <w:p>
-      <w:pPr>
+      </w:pPr>
+      <w:r>
+        <w:rPr>
+          <w:rFonts w:ascii="Verdana" w:hAnsi="Verdana"/>
+          <w:color w:val="000000"/>
+          <w:shd w:val="clear" w:color="auto" w:fill="FFFFFF"/>
+        </w:rPr>
+        <w:t>Practically, prototyping may increase the complexity of the system</w:t>
+      </w:r>
+    </w:p>
+    <w:p>
+      <w:pPr>
+        <w:pStyle w:val="ListParagraph"/>
         <w:numPr>
           <w:ilvl w:val="0"/>
           <w:numId w:val="6"/>
@@ -6248,202 +6473,55 @@
           <w:color w:val="313131"/>
           <w:lang w:val="en-AU"/>
         </w:rPr>
-        <w:t>A Waterfall Approach is Inappropriate Because:</w:t>
-      </w:r>
-    </w:p>
-    <w:p>
-      <w:pPr>
-        <w:pStyle w:val="ListParagraph"/>
-        <w:numPr>
-          <w:ilvl w:val="1"/>
-          <w:numId w:val="6"/>
-        </w:numPr>
+        <w:t xml:space="preserve">A </w:t>
+      </w:r>
+      <w:r>
         <w:rPr>
           <w:rFonts w:ascii="Verdana" w:eastAsia="Times New Roman" w:hAnsi="Verdana" w:cs="Times New Roman"/>
           <w:color w:val="313131"/>
           <w:lang w:val="en-AU"/>
         </w:rPr>
-      </w:pPr>
-      <w:r>
+        <w:t>RAD approach is inappropriate Because:</w:t>
+      </w:r>
+    </w:p>
+    <w:p>
+      <w:pPr>
+        <w:pStyle w:val="ListParagraph"/>
+        <w:numPr>
+          <w:ilvl w:val="1"/>
+          <w:numId w:val="6"/>
+        </w:numPr>
+        <w:shd w:val="clear" w:color="auto" w:fill="FFFFFF"/>
+        <w:spacing w:before="100" w:beforeAutospacing="1" w:after="100" w:afterAutospacing="1" w:line="240" w:lineRule="auto"/>
         <w:rPr>
           <w:rFonts w:ascii="Verdana" w:eastAsia="Times New Roman" w:hAnsi="Verdana" w:cs="Times New Roman"/>
           <w:color w:val="313131"/>
           <w:lang w:val="en-AU"/>
         </w:rPr>
-        <w:t>No working software is produced until late during the life cycle</w:t>
-      </w:r>
+      </w:pPr>
       <w:r>
         <w:rPr>
           <w:rFonts w:ascii="Verdana" w:eastAsia="Times New Roman" w:hAnsi="Verdana" w:cs="Times New Roman"/>
           <w:color w:val="313131"/>
           <w:lang w:val="en-AU"/>
         </w:rPr>
-        <w:t xml:space="preserve"> (which is bad as students need </w:t>
-      </w:r>
-      <w:r>
+        <w:t>More management complexity</w:t>
+      </w:r>
+    </w:p>
+    <w:p>
+      <w:pPr>
+        <w:pStyle w:val="ListParagraph"/>
+        <w:numPr>
+          <w:ilvl w:val="1"/>
+          <w:numId w:val="6"/>
+        </w:numPr>
+        <w:shd w:val="clear" w:color="auto" w:fill="FFFFFF"/>
+        <w:spacing w:before="100" w:beforeAutospacing="1" w:after="100" w:afterAutospacing="1" w:line="240" w:lineRule="auto"/>
         <w:rPr>
           <w:rFonts w:ascii="Verdana" w:eastAsia="Times New Roman" w:hAnsi="Verdana" w:cs="Times New Roman"/>
           <w:color w:val="313131"/>
           <w:lang w:val="en-AU"/>
         </w:rPr>
-        <w:t>HSC information)</w:t>
-      </w:r>
-    </w:p>
-    <w:p>
-      <w:pPr>
-        <w:numPr>
-          <w:ilvl w:val="1"/>
-          <w:numId w:val="6"/>
-        </w:numPr>
-        <w:shd w:val="clear" w:color="auto" w:fill="FFFFFF"/>
-        <w:spacing w:before="100" w:beforeAutospacing="1" w:after="100" w:afterAutospacing="1" w:line="240" w:lineRule="auto"/>
-        <w:rPr>
-          <w:rFonts w:ascii="Verdana" w:eastAsia="Times New Roman" w:hAnsi="Verdana" w:cs="Times New Roman"/>
-          <w:color w:val="313131"/>
-          <w:lang w:val="en-AU"/>
-        </w:rPr>
-      </w:pPr>
-      <w:r>
-        <w:rPr>
-          <w:rFonts w:ascii="Verdana" w:eastAsia="Times New Roman" w:hAnsi="Verdana" w:cs="Times New Roman"/>
-          <w:color w:val="000000"/>
-          <w:lang w:val="en-AU"/>
-        </w:rPr>
-        <w:t>High amounts of risk and uncertainty</w:t>
-      </w:r>
-      <w:r>
-        <w:rPr>
-          <w:rFonts w:ascii="Verdana" w:eastAsia="Times New Roman" w:hAnsi="Verdana" w:cs="Times New Roman"/>
-          <w:color w:val="000000"/>
-          <w:lang w:val="en-AU"/>
-        </w:rPr>
-        <w:t xml:space="preserve"> (students need stability)</w:t>
-      </w:r>
-    </w:p>
-    <w:p>
-      <w:pPr>
-        <w:numPr>
-          <w:ilvl w:val="1"/>
-          <w:numId w:val="6"/>
-        </w:numPr>
-        <w:shd w:val="clear" w:color="auto" w:fill="FFFFFF"/>
-        <w:spacing w:before="100" w:beforeAutospacing="1" w:after="100" w:afterAutospacing="1" w:line="240" w:lineRule="auto"/>
-        <w:rPr>
-          <w:rFonts w:ascii="Verdana" w:eastAsia="Times New Roman" w:hAnsi="Verdana" w:cs="Times New Roman"/>
-          <w:color w:val="313131"/>
-          <w:lang w:val="en-AU"/>
-        </w:rPr>
-      </w:pPr>
-      <w:r>
-        <w:rPr>
-          <w:rFonts w:ascii="Verdana" w:eastAsia="Times New Roman" w:hAnsi="Verdana" w:cs="Times New Roman"/>
-          <w:color w:val="000000"/>
-          <w:lang w:val="en-AU"/>
-        </w:rPr>
-        <w:t>Not a good model for complex and object-oriented projects</w:t>
-      </w:r>
-      <w:r>
-        <w:rPr>
-          <w:rFonts w:ascii="Verdana" w:eastAsia="Times New Roman" w:hAnsi="Verdana" w:cs="Times New Roman"/>
-          <w:color w:val="000000"/>
-          <w:lang w:val="en-AU"/>
-        </w:rPr>
-        <w:t xml:space="preserve"> like this system</w:t>
-      </w:r>
-    </w:p>
-    <w:p>
-      <w:pPr>
-        <w:numPr>
-          <w:ilvl w:val="1"/>
-          <w:numId w:val="6"/>
-        </w:numPr>
-        <w:shd w:val="clear" w:color="auto" w:fill="FFFFFF"/>
-        <w:spacing w:before="100" w:beforeAutospacing="1" w:after="100" w:afterAutospacing="1" w:line="240" w:lineRule="auto"/>
-        <w:rPr>
-          <w:rFonts w:ascii="Verdana" w:eastAsia="Times New Roman" w:hAnsi="Verdana" w:cs="Times New Roman"/>
-          <w:color w:val="313131"/>
-          <w:lang w:val="en-AU"/>
-        </w:rPr>
-      </w:pPr>
-      <w:r>
-        <w:rPr>
-          <w:rFonts w:ascii="Verdana" w:eastAsia="Times New Roman" w:hAnsi="Verdana" w:cs="Times New Roman"/>
-          <w:color w:val="000000"/>
-          <w:lang w:val="en-AU"/>
-        </w:rPr>
-        <w:t>It is difficult to measure progress within stages.</w:t>
-      </w:r>
-    </w:p>
-    <w:p>
-      <w:pPr>
-        <w:pStyle w:val="ListParagraph"/>
-        <w:numPr>
-          <w:ilvl w:val="0"/>
-          <w:numId w:val="6"/>
-        </w:numPr>
-        <w:shd w:val="clear" w:color="auto" w:fill="FFFFFF"/>
-        <w:spacing w:before="100" w:beforeAutospacing="1" w:after="100" w:afterAutospacing="1" w:line="240" w:lineRule="auto"/>
-        <w:rPr>
-          <w:rFonts w:ascii="Verdana" w:eastAsia="Times New Roman" w:hAnsi="Verdana" w:cs="Times New Roman"/>
-          <w:color w:val="313131"/>
-          <w:lang w:val="en-AU"/>
-        </w:rPr>
-      </w:pPr>
-      <w:r>
-        <w:rPr>
-          <w:rFonts w:ascii="Verdana" w:eastAsia="Times New Roman" w:hAnsi="Verdana" w:cs="Times New Roman"/>
-          <w:color w:val="313131"/>
-          <w:lang w:val="en-AU"/>
-        </w:rPr>
-        <w:t>A</w:t>
-      </w:r>
-      <w:r>
-        <w:rPr>
-          <w:rFonts w:ascii="Verdana" w:eastAsia="Times New Roman" w:hAnsi="Verdana" w:cs="Times New Roman"/>
-          <w:color w:val="313131"/>
-          <w:lang w:val="en-AU"/>
-        </w:rPr>
-        <w:t xml:space="preserve"> Prototyping approach is Inappropriate Because:</w:t>
-      </w:r>
-    </w:p>
-    <w:p>
-      <w:pPr>
-        <w:pStyle w:val="ListParagraph"/>
-        <w:numPr>
-          <w:ilvl w:val="1"/>
-          <w:numId w:val="6"/>
-        </w:numPr>
-        <w:shd w:val="clear" w:color="auto" w:fill="FFFFFF"/>
-        <w:spacing w:before="100" w:beforeAutospacing="1" w:after="100" w:afterAutospacing="1" w:line="240" w:lineRule="auto"/>
-        <w:rPr>
-          <w:rFonts w:ascii="Verdana" w:eastAsia="Times New Roman" w:hAnsi="Verdana" w:cs="Times New Roman"/>
-          <w:color w:val="313131"/>
-          <w:lang w:val="en-AU"/>
-        </w:rPr>
-      </w:pPr>
-      <w:r>
-        <w:rPr>
-          <w:rFonts w:ascii="Verdana" w:eastAsia="Times New Roman" w:hAnsi="Verdana" w:cs="Times New Roman"/>
-          <w:color w:val="313131"/>
-          <w:lang w:val="en-AU"/>
-        </w:rPr>
-        <w:t>Too much dependency may be placed on the prototype</w:t>
-      </w:r>
-    </w:p>
-    <w:p>
-      <w:pPr>
-        <w:pStyle w:val="ListParagraph"/>
-        <w:numPr>
-          <w:ilvl w:val="1"/>
-          <w:numId w:val="6"/>
-        </w:numPr>
-        <w:shd w:val="clear" w:color="auto" w:fill="FFFFFF"/>
-        <w:spacing w:before="100" w:beforeAutospacing="1" w:after="100" w:afterAutospacing="1" w:line="240" w:lineRule="auto"/>
-        <w:rPr>
-          <w:rFonts w:ascii="Verdana" w:eastAsia="Times New Roman" w:hAnsi="Verdana" w:cs="Times New Roman"/>
-          <w:color w:val="313131"/>
-          <w:lang w:val="en-AU"/>
-        </w:rPr>
       </w:pPr>
       <w:r>
         <w:rPr>
@@ -6451,119 +6529,7 @@
           <w:color w:val="000000"/>
           <w:shd w:val="clear" w:color="auto" w:fill="FFFFFF"/>
         </w:rPr>
-        <w:t xml:space="preserve">Practically, </w:t>
-      </w:r>
-      <w:r>
-        <w:rPr>
-          <w:rFonts w:ascii="Verdana" w:hAnsi="Verdana"/>
-          <w:color w:val="000000"/>
-          <w:shd w:val="clear" w:color="auto" w:fill="FFFFFF"/>
-        </w:rPr>
-        <w:t xml:space="preserve">prototyping </w:t>
-      </w:r>
-      <w:r>
-        <w:rPr>
-          <w:rFonts w:ascii="Verdana" w:hAnsi="Verdana"/>
-          <w:color w:val="000000"/>
-          <w:shd w:val="clear" w:color="auto" w:fill="FFFFFF"/>
-        </w:rPr>
-        <w:t>may increase the complexity of the system</w:t>
-      </w:r>
-    </w:p>
-    <w:p>
-      <w:pPr>
-        <w:pStyle w:val="ListParagraph"/>
-        <w:numPr>
-          <w:ilvl w:val="0"/>
-          <w:numId w:val="6"/>
-        </w:numPr>
-        <w:shd w:val="clear" w:color="auto" w:fill="FFFFFF"/>
-        <w:spacing w:before="100" w:beforeAutospacing="1" w:after="100" w:afterAutospacing="1" w:line="240" w:lineRule="auto"/>
-        <w:rPr>
-          <w:rFonts w:ascii="Verdana" w:eastAsia="Times New Roman" w:hAnsi="Verdana" w:cs="Times New Roman"/>
-          <w:color w:val="313131"/>
-          <w:lang w:val="en-AU"/>
-        </w:rPr>
-      </w:pPr>
-      <w:r>
-        <w:rPr>
-          <w:rFonts w:ascii="Verdana" w:eastAsia="Times New Roman" w:hAnsi="Verdana" w:cs="Times New Roman"/>
-          <w:color w:val="313131"/>
-          <w:lang w:val="en-AU"/>
-        </w:rPr>
-        <w:t xml:space="preserve">A </w:t>
-      </w:r>
-      <w:r>
-        <w:rPr>
-          <w:rFonts w:ascii="Verdana" w:eastAsia="Times New Roman" w:hAnsi="Verdana" w:cs="Times New Roman"/>
-          <w:color w:val="313131"/>
-          <w:lang w:val="en-AU"/>
-        </w:rPr>
-        <w:t>RAD approach is inappropriate Because:</w:t>
-      </w:r>
-    </w:p>
-    <w:p>
-      <w:pPr>
-        <w:pStyle w:val="ListParagraph"/>
-        <w:numPr>
-          <w:ilvl w:val="1"/>
-          <w:numId w:val="6"/>
-        </w:numPr>
-        <w:shd w:val="clear" w:color="auto" w:fill="FFFFFF"/>
-        <w:spacing w:before="100" w:beforeAutospacing="1" w:after="100" w:afterAutospacing="1" w:line="240" w:lineRule="auto"/>
-        <w:rPr>
-          <w:rFonts w:ascii="Verdana" w:eastAsia="Times New Roman" w:hAnsi="Verdana" w:cs="Times New Roman"/>
-          <w:color w:val="313131"/>
-          <w:lang w:val="en-AU"/>
-        </w:rPr>
-      </w:pPr>
-      <w:r>
-        <w:rPr>
-          <w:rFonts w:ascii="Verdana" w:eastAsia="Times New Roman" w:hAnsi="Verdana" w:cs="Times New Roman"/>
-          <w:color w:val="313131"/>
-          <w:lang w:val="en-AU"/>
-        </w:rPr>
-        <w:t>More management complexity</w:t>
-      </w:r>
-    </w:p>
-    <w:p>
-      <w:pPr>
-        <w:pStyle w:val="ListParagraph"/>
-        <w:numPr>
-          <w:ilvl w:val="1"/>
-          <w:numId w:val="6"/>
-        </w:numPr>
-        <w:shd w:val="clear" w:color="auto" w:fill="FFFFFF"/>
-        <w:spacing w:before="100" w:beforeAutospacing="1" w:after="100" w:afterAutospacing="1" w:line="240" w:lineRule="auto"/>
-        <w:rPr>
-          <w:rFonts w:ascii="Verdana" w:eastAsia="Times New Roman" w:hAnsi="Verdana" w:cs="Times New Roman"/>
-          <w:color w:val="313131"/>
-          <w:lang w:val="en-AU"/>
-        </w:rPr>
-      </w:pPr>
-      <w:r>
-        <w:rPr>
-          <w:rFonts w:ascii="Verdana" w:hAnsi="Verdana"/>
-          <w:color w:val="000000"/>
-          <w:shd w:val="clear" w:color="auto" w:fill="FFFFFF"/>
-        </w:rPr>
-        <w:t xml:space="preserve">A </w:t>
-      </w:r>
-      <w:r>
-        <w:rPr>
-          <w:rFonts w:ascii="Verdana" w:hAnsi="Verdana"/>
-          <w:color w:val="000000"/>
-          <w:shd w:val="clear" w:color="auto" w:fill="FFFFFF"/>
-        </w:rPr>
-        <w:t>High dependency on modeling skills</w:t>
-      </w:r>
-      <w:r>
-        <w:rPr>
-          <w:rFonts w:ascii="Verdana" w:hAnsi="Verdana"/>
-          <w:color w:val="000000"/>
-          <w:shd w:val="clear" w:color="auto" w:fill="FFFFFF"/>
-        </w:rPr>
-        <w:t xml:space="preserve"> is needed</w:t>
+        <w:t>A High dependency on modeling skills is needed</w:t>
       </w:r>
     </w:p>
     <w:p>
@@ -7072,19 +7038,25 @@
         <w:rPr>
           <w:rFonts w:eastAsia="Verdana"/>
         </w:rPr>
-        <w:t xml:space="preserve">The </w:t>
-      </w:r>
-      <w:r>
+        <w:t>The Projectile Motion Topic</w:t>
+      </w:r>
+    </w:p>
+    <w:p>
+      <w:pPr>
+        <w:pStyle w:val="ListParagraph"/>
+        <w:numPr>
+          <w:ilvl w:val="2"/>
+          <w:numId w:val="11"/>
+        </w:numPr>
         <w:rPr>
           <w:rFonts w:eastAsia="Verdana"/>
         </w:rPr>
-        <w:t>Projectile Motion</w:t>
-      </w:r>
+      </w:pPr>
       <w:r>
         <w:rPr>
           <w:rFonts w:eastAsia="Verdana"/>
         </w:rPr>
-        <w:t xml:space="preserve"> Topic</w:t>
+        <w:t>YouTube Video - on Projectile Motion</w:t>
       </w:r>
     </w:p>
     <w:p>
@@ -7094,6 +7066,7 @@
           <w:ilvl w:val="2"/>
           <w:numId w:val="11"/>
         </w:numPr>
+        <w:spacing w:before="240"/>
         <w:rPr>
           <w:rFonts w:eastAsia="Verdana"/>
         </w:rPr>
@@ -7102,7 +7075,7 @@
         <w:rPr>
           <w:rFonts w:eastAsia="Verdana"/>
         </w:rPr>
-        <w:t>YouTube Video - on Projectile Motion</w:t>
+        <w:t>Image Gallery on Projectile Motion</w:t>
       </w:r>
     </w:p>
     <w:p>
@@ -7121,17 +7094,16 @@
         <w:rPr>
           <w:rFonts w:eastAsia="Verdana"/>
         </w:rPr>
-        <w:t>Image Gallery on Projectile Motion</w:t>
-      </w:r>
-    </w:p>
-    <w:p>
-      <w:pPr>
-        <w:pStyle w:val="ListParagraph"/>
-        <w:numPr>
-          <w:ilvl w:val="2"/>
+        <w:t xml:space="preserve">Text Information on Projectile </w:t>
+      </w:r>
+    </w:p>
+    <w:p>
+      <w:pPr>
+        <w:pStyle w:val="ListParagraph"/>
+        <w:numPr>
+          <w:ilvl w:val="1"/>
           <w:numId w:val="11"/>
         </w:numPr>
-        <w:spacing w:before="240"/>
         <w:rPr>
           <w:rFonts w:eastAsia="Verdana"/>
         </w:rPr>
@@ -7140,37 +7112,7 @@
         <w:rPr>
           <w:rFonts w:eastAsia="Verdana"/>
         </w:rPr>
-        <w:t xml:space="preserve">Text Information on Projectile </w:t>
-      </w:r>
-    </w:p>
-    <w:p>
-      <w:pPr>
-        <w:pStyle w:val="ListParagraph"/>
-        <w:numPr>
-          <w:ilvl w:val="1"/>
-          <w:numId w:val="11"/>
-        </w:numPr>
-        <w:rPr>
-          <w:rFonts w:eastAsia="Verdana"/>
-        </w:rPr>
-      </w:pPr>
-      <w:r>
-        <w:rPr>
-          <w:rFonts w:eastAsia="Verdana"/>
-        </w:rPr>
-        <w:t xml:space="preserve">The </w:t>
-      </w:r>
-      <w:r>
-        <w:rPr>
-          <w:rFonts w:eastAsia="Verdana"/>
-        </w:rPr>
-        <w:t xml:space="preserve">Circular Motion </w:t>
-      </w:r>
-      <w:r>
-        <w:rPr>
-          <w:rFonts w:eastAsia="Verdana"/>
-        </w:rPr>
-        <w:t>Topic</w:t>
+        <w:t>The Circular Motion Topic</w:t>
       </w:r>
     </w:p>
     <w:p>
@@ -7344,13 +7286,7 @@
         <w:rPr>
           <w:rFonts w:eastAsia="Verdana"/>
         </w:rPr>
-        <w:t xml:space="preserve">YouTube Video - on Motion in a Gravitation </w:t>
-      </w:r>
-      <w:r>
-        <w:rPr>
-          <w:rFonts w:eastAsia="Verdana"/>
-        </w:rPr>
-        <w:t>Field</w:t>
+        <w:t>YouTube Video - on Motion in a Gravitation Field</w:t>
       </w:r>
     </w:p>
     <w:p>
@@ -7458,7 +7394,21 @@
         <w:rPr>
           <w:rFonts w:eastAsia="Verdana"/>
         </w:rPr>
-        <w:t xml:space="preserve">The Final product (made up of fist phase along with above </w:t>
+        <w:t xml:space="preserve">The Final product (made up of </w:t>
+      </w:r>
+      <w:proofErr w:type="spellStart"/>
+      <w:r>
+        <w:rPr>
+          <w:rFonts w:eastAsia="Verdana"/>
+        </w:rPr>
+        <w:t>fist</w:t>
+      </w:r>
+      <w:proofErr w:type="spellEnd"/>
+      <w:r>
+        <w:rPr>
+          <w:rFonts w:eastAsia="Verdana"/>
+        </w:rPr>
+        <w:t xml:space="preserve"> phase along with above </w:t>
       </w:r>
       <w:r>
         <w:rPr>

</xml_diff>

<commit_message>
idk why this needs a commit, but it does
</commit_message>
<xml_diff>
--- a/Part 1/HSC IPT Major Project - Peter Yastreboff - Project Requirements & Design.docx
+++ b/Part 1/HSC IPT Major Project - Peter Yastreboff - Project Requirements & Design.docx
@@ -355,7 +355,7 @@
           <w:r>
             <w:fldChar w:fldCharType="separate"/>
           </w:r>
-          <w:hyperlink w:anchor="_Toc100772298" w:history="1">
+          <w:hyperlink w:anchor="_Toc104980113" w:history="1">
             <w:r>
               <w:rPr>
                 <w:rStyle w:val="Hyperlink"/>
@@ -383,7 +383,7 @@
                 <w:noProof/>
                 <w:webHidden/>
               </w:rPr>
-              <w:instrText xml:space="preserve"> PAGEREF _Toc100772298 \h </w:instrText>
+              <w:instrText xml:space="preserve"> PAGEREF _Toc104980113 \h </w:instrText>
             </w:r>
             <w:r>
               <w:rPr>
@@ -426,7 +426,7 @@
               <w:lang w:val="en-AU"/>
             </w:rPr>
           </w:pPr>
-          <w:hyperlink w:anchor="_Toc100772299" w:history="1">
+          <w:hyperlink w:anchor="_Toc104980114" w:history="1">
             <w:r>
               <w:rPr>
                 <w:rStyle w:val="Hyperlink"/>
@@ -454,7 +454,7 @@
                 <w:noProof/>
                 <w:webHidden/>
               </w:rPr>
-              <w:instrText xml:space="preserve"> PAGEREF _Toc100772299 \h </w:instrText>
+              <w:instrText xml:space="preserve"> PAGEREF _Toc104980114 \h </w:instrText>
             </w:r>
             <w:r>
               <w:rPr>
@@ -497,7 +497,7 @@
               <w:lang w:val="en-AU"/>
             </w:rPr>
           </w:pPr>
-          <w:hyperlink w:anchor="_Toc100772300" w:history="1">
+          <w:hyperlink w:anchor="_Toc104980115" w:history="1">
             <w:r>
               <w:rPr>
                 <w:rStyle w:val="Hyperlink"/>
@@ -524,7 +524,7 @@
                 <w:noProof/>
                 <w:webHidden/>
               </w:rPr>
-              <w:instrText xml:space="preserve"> PAGEREF _Toc100772300 \h </w:instrText>
+              <w:instrText xml:space="preserve"> PAGEREF _Toc104980115 \h </w:instrText>
             </w:r>
             <w:r>
               <w:rPr>
@@ -567,7 +567,7 @@
               <w:lang w:val="en-AU"/>
             </w:rPr>
           </w:pPr>
-          <w:hyperlink w:anchor="_Toc100772301" w:history="1">
+          <w:hyperlink w:anchor="_Toc104980116" w:history="1">
             <w:r>
               <w:rPr>
                 <w:rStyle w:val="Hyperlink"/>
@@ -594,7 +594,7 @@
                 <w:noProof/>
                 <w:webHidden/>
               </w:rPr>
-              <w:instrText xml:space="preserve"> PAGEREF _Toc100772301 \h </w:instrText>
+              <w:instrText xml:space="preserve"> PAGEREF _Toc104980116 \h </w:instrText>
             </w:r>
             <w:r>
               <w:rPr>
@@ -637,7 +637,7 @@
               <w:lang w:val="en-AU"/>
             </w:rPr>
           </w:pPr>
-          <w:hyperlink w:anchor="_Toc100772302" w:history="1">
+          <w:hyperlink w:anchor="_Toc104980117" w:history="1">
             <w:r>
               <w:rPr>
                 <w:rStyle w:val="Hyperlink"/>
@@ -664,7 +664,7 @@
                 <w:noProof/>
                 <w:webHidden/>
               </w:rPr>
-              <w:instrText xml:space="preserve"> PAGEREF _Toc100772302 \h </w:instrText>
+              <w:instrText xml:space="preserve"> PAGEREF _Toc104980117 \h </w:instrText>
             </w:r>
             <w:r>
               <w:rPr>
@@ -707,7 +707,7 @@
               <w:lang w:val="en-AU"/>
             </w:rPr>
           </w:pPr>
-          <w:hyperlink w:anchor="_Toc100772303" w:history="1">
+          <w:hyperlink w:anchor="_Toc104980118" w:history="1">
             <w:r>
               <w:rPr>
                 <w:rStyle w:val="Hyperlink"/>
@@ -734,7 +734,7 @@
                 <w:noProof/>
                 <w:webHidden/>
               </w:rPr>
-              <w:instrText xml:space="preserve"> PAGEREF _Toc100772303 \h </w:instrText>
+              <w:instrText xml:space="preserve"> PAGEREF _Toc104980118 \h </w:instrText>
             </w:r>
             <w:r>
               <w:rPr>
@@ -777,7 +777,7 @@
               <w:lang w:val="en-AU"/>
             </w:rPr>
           </w:pPr>
-          <w:hyperlink w:anchor="_Toc100772304" w:history="1">
+          <w:hyperlink w:anchor="_Toc104980119" w:history="1">
             <w:r>
               <w:rPr>
                 <w:rStyle w:val="Hyperlink"/>
@@ -805,7 +805,7 @@
                 <w:noProof/>
                 <w:webHidden/>
               </w:rPr>
-              <w:instrText xml:space="preserve"> PAGEREF _Toc100772304 \h </w:instrText>
+              <w:instrText xml:space="preserve"> PAGEREF _Toc104980119 \h </w:instrText>
             </w:r>
             <w:r>
               <w:rPr>
@@ -825,7 +825,7 @@
                 <w:noProof/>
                 <w:webHidden/>
               </w:rPr>
-              <w:t>10</w:t>
+              <w:t>11</w:t>
             </w:r>
             <w:r>
               <w:rPr>
@@ -848,7 +848,7 @@
               <w:lang w:val="en-AU"/>
             </w:rPr>
           </w:pPr>
-          <w:hyperlink w:anchor="_Toc100772305" w:history="1">
+          <w:hyperlink w:anchor="_Toc104980120" w:history="1">
             <w:r>
               <w:rPr>
                 <w:rStyle w:val="Hyperlink"/>
@@ -876,77 +876,7 @@
                 <w:noProof/>
                 <w:webHidden/>
               </w:rPr>
-              <w:instrText xml:space="preserve"> PAGEREF _Toc100772305 \h </w:instrText>
-            </w:r>
-            <w:r>
-              <w:rPr>
-                <w:noProof/>
-                <w:webHidden/>
-              </w:rPr>
-            </w:r>
-            <w:r>
-              <w:rPr>
-                <w:noProof/>
-                <w:webHidden/>
-              </w:rPr>
-              <w:fldChar w:fldCharType="separate"/>
-            </w:r>
-            <w:r>
-              <w:rPr>
-                <w:noProof/>
-                <w:webHidden/>
-              </w:rPr>
-              <w:t>10</w:t>
-            </w:r>
-            <w:r>
-              <w:rPr>
-                <w:noProof/>
-                <w:webHidden/>
-              </w:rPr>
-              <w:fldChar w:fldCharType="end"/>
-            </w:r>
-          </w:hyperlink>
-        </w:p>
-        <w:p>
-          <w:pPr>
-            <w:pStyle w:val="TOC3"/>
-            <w:tabs>
-              <w:tab w:val="right" w:pos="10456"/>
-            </w:tabs>
-            <w:rPr>
-              <w:rFonts w:asciiTheme="minorHAnsi" w:eastAsiaTheme="minorEastAsia" w:hAnsiTheme="minorHAnsi" w:cstheme="minorBidi"/>
-              <w:noProof/>
-              <w:lang w:val="en-AU"/>
-            </w:rPr>
-          </w:pPr>
-          <w:hyperlink w:anchor="_Toc100772306" w:history="1">
-            <w:r>
-              <w:rPr>
-                <w:rStyle w:val="Hyperlink"/>
-                <w:noProof/>
-              </w:rPr>
-              <w:t>Project Deliverables</w:t>
-            </w:r>
-            <w:r>
-              <w:rPr>
-                <w:noProof/>
-                <w:webHidden/>
-              </w:rPr>
-              <w:tab/>
-            </w:r>
-            <w:r>
-              <w:rPr>
-                <w:noProof/>
-                <w:webHidden/>
-              </w:rPr>
-              <w:fldChar w:fldCharType="begin"/>
-            </w:r>
-            <w:r>
-              <w:rPr>
-                <w:noProof/>
-                <w:webHidden/>
-              </w:rPr>
-              <w:instrText xml:space="preserve"> PAGEREF _Toc100772306 \h </w:instrText>
+              <w:instrText xml:space="preserve"> PAGEREF _Toc104980120 \h </w:instrText>
             </w:r>
             <w:r>
               <w:rPr>
@@ -989,7 +919,77 @@
               <w:lang w:val="en-AU"/>
             </w:rPr>
           </w:pPr>
-          <w:hyperlink w:anchor="_Toc100772307" w:history="1">
+          <w:hyperlink w:anchor="_Toc104980121" w:history="1">
+            <w:r>
+              <w:rPr>
+                <w:rStyle w:val="Hyperlink"/>
+                <w:noProof/>
+              </w:rPr>
+              <w:t>Project Deliverables</w:t>
+            </w:r>
+            <w:r>
+              <w:rPr>
+                <w:noProof/>
+                <w:webHidden/>
+              </w:rPr>
+              <w:tab/>
+            </w:r>
+            <w:r>
+              <w:rPr>
+                <w:noProof/>
+                <w:webHidden/>
+              </w:rPr>
+              <w:fldChar w:fldCharType="begin"/>
+            </w:r>
+            <w:r>
+              <w:rPr>
+                <w:noProof/>
+                <w:webHidden/>
+              </w:rPr>
+              <w:instrText xml:space="preserve"> PAGEREF _Toc104980121 \h </w:instrText>
+            </w:r>
+            <w:r>
+              <w:rPr>
+                <w:noProof/>
+                <w:webHidden/>
+              </w:rPr>
+            </w:r>
+            <w:r>
+              <w:rPr>
+                <w:noProof/>
+                <w:webHidden/>
+              </w:rPr>
+              <w:fldChar w:fldCharType="separate"/>
+            </w:r>
+            <w:r>
+              <w:rPr>
+                <w:noProof/>
+                <w:webHidden/>
+              </w:rPr>
+              <w:t>12</w:t>
+            </w:r>
+            <w:r>
+              <w:rPr>
+                <w:noProof/>
+                <w:webHidden/>
+              </w:rPr>
+              <w:fldChar w:fldCharType="end"/>
+            </w:r>
+          </w:hyperlink>
+        </w:p>
+        <w:p>
+          <w:pPr>
+            <w:pStyle w:val="TOC3"/>
+            <w:tabs>
+              <w:tab w:val="right" w:pos="10456"/>
+            </w:tabs>
+            <w:rPr>
+              <w:rFonts w:asciiTheme="minorHAnsi" w:eastAsiaTheme="minorEastAsia" w:hAnsiTheme="minorHAnsi" w:cstheme="minorBidi"/>
+              <w:noProof/>
+              <w:lang w:val="en-AU"/>
+            </w:rPr>
+          </w:pPr>
+          <w:hyperlink w:anchor="_Toc104980122" w:history="1">
             <w:r>
               <w:rPr>
                 <w:rStyle w:val="Hyperlink"/>
@@ -1016,7 +1016,7 @@
                 <w:noProof/>
                 <w:webHidden/>
               </w:rPr>
-              <w:instrText xml:space="preserve"> PAGEREF _Toc100772307 \h </w:instrText>
+              <w:instrText xml:space="preserve"> PAGEREF _Toc104980122 \h </w:instrText>
             </w:r>
             <w:r>
               <w:rPr>
@@ -1036,7 +1036,7 @@
                 <w:noProof/>
                 <w:webHidden/>
               </w:rPr>
-              <w:t>11</w:t>
+              <w:t>13</w:t>
             </w:r>
             <w:r>
               <w:rPr>
@@ -1104,7 +1104,7 @@
           <w:color w:val="CC0000"/>
         </w:rPr>
       </w:pPr>
-      <w:bookmarkStart w:id="0" w:name="_Toc100772298"/>
+      <w:bookmarkStart w:id="0" w:name="_Toc104980113"/>
       <w:r>
         <w:rPr>
           <w:b/>
@@ -1222,7 +1222,7 @@
           <w:color w:val="CC0000"/>
         </w:rPr>
       </w:pPr>
-      <w:bookmarkStart w:id="2" w:name="_Toc100772299"/>
+      <w:bookmarkStart w:id="2" w:name="_Toc104980114"/>
       <w:r>
         <w:rPr>
           <w:b/>
@@ -1240,7 +1240,7 @@
           <w:color w:val="C00000"/>
         </w:rPr>
       </w:pPr>
-      <w:bookmarkStart w:id="3" w:name="_Toc100772300"/>
+      <w:bookmarkStart w:id="3" w:name="_Toc104980115"/>
       <w:r>
         <w:rPr>
           <w:color w:val="C00000"/>
@@ -2129,7 +2129,7 @@
           <w:color w:val="C00000"/>
         </w:rPr>
       </w:pPr>
-      <w:bookmarkStart w:id="5" w:name="_Toc100772301"/>
+      <w:bookmarkStart w:id="5" w:name="_Toc104980116"/>
       <w:r>
         <w:rPr>
           <w:color w:val="C00000"/>
@@ -3010,7 +3010,15 @@
         <w:t xml:space="preserve">Changing </w:t>
       </w:r>
       <w:r>
-        <w:t>the way students of St. Pius X College study</w:t>
+        <w:t xml:space="preserve">the way students </w:t>
+      </w:r>
+      <w:proofErr w:type="gramStart"/>
+      <w:r>
+        <w:t>of</w:t>
+      </w:r>
+      <w:proofErr w:type="gramEnd"/>
+      <w:r>
+        <w:t xml:space="preserve"> St. Pius X College study</w:t>
       </w:r>
     </w:p>
     <w:p>
@@ -3332,7 +3340,7 @@
           <w:color w:val="CC0000"/>
         </w:rPr>
       </w:pPr>
-      <w:bookmarkStart w:id="6" w:name="_Toc100772302"/>
+      <w:bookmarkStart w:id="6" w:name="_Toc104980117"/>
       <w:r>
         <w:rPr>
           <w:color w:val="CC0000"/>
@@ -3430,7 +3438,21 @@
         <w:rPr>
           <w:rFonts w:ascii="Verdana" w:eastAsia="Verdana" w:hAnsi="Verdana" w:cs="Verdana"/>
         </w:rPr>
-        <w:t>).  It will be web-based to enable easy modification, management and deployment</w:t>
+        <w:t xml:space="preserve">).  It will be web-based to enable easy modification, </w:t>
+      </w:r>
+      <w:proofErr w:type="gramStart"/>
+      <w:r>
+        <w:rPr>
+          <w:rFonts w:ascii="Verdana" w:eastAsia="Verdana" w:hAnsi="Verdana" w:cs="Verdana"/>
+        </w:rPr>
+        <w:t>management</w:t>
+      </w:r>
+      <w:proofErr w:type="gramEnd"/>
+      <w:r>
+        <w:rPr>
+          <w:rFonts w:ascii="Verdana" w:eastAsia="Verdana" w:hAnsi="Verdana" w:cs="Verdana"/>
+        </w:rPr>
+        <w:t xml:space="preserve"> and deployment</w:t>
       </w:r>
       <w:r>
         <w:rPr>
@@ -3584,7 +3606,21 @@
         <w:rPr>
           <w:rFonts w:ascii="Verdana" w:eastAsia="Verdana" w:hAnsi="Verdana" w:cs="Verdana"/>
         </w:rPr>
-        <w:t xml:space="preserve">– this will help summarise the topic of </w:t>
+        <w:t xml:space="preserve">– this will help </w:t>
+      </w:r>
+      <w:proofErr w:type="spellStart"/>
+      <w:r>
+        <w:rPr>
+          <w:rFonts w:ascii="Verdana" w:eastAsia="Verdana" w:hAnsi="Verdana" w:cs="Verdana"/>
+        </w:rPr>
+        <w:t>summarise</w:t>
+      </w:r>
+      <w:proofErr w:type="spellEnd"/>
+      <w:r>
+        <w:rPr>
+          <w:rFonts w:ascii="Verdana" w:eastAsia="Verdana" w:hAnsi="Verdana" w:cs="Verdana"/>
+        </w:rPr>
+        <w:t xml:space="preserve"> the topic of </w:t>
       </w:r>
       <w:r>
         <w:rPr>
@@ -3777,7 +3813,21 @@
         <w:rPr>
           <w:rFonts w:ascii="Verdana" w:eastAsia="Verdana" w:hAnsi="Verdana" w:cs="Verdana"/>
         </w:rPr>
-        <w:t xml:space="preserve">on Circular Motion– this will help summarise the topic of </w:t>
+        <w:t xml:space="preserve">on Circular Motion– this will help </w:t>
+      </w:r>
+      <w:proofErr w:type="spellStart"/>
+      <w:r>
+        <w:rPr>
+          <w:rFonts w:ascii="Verdana" w:eastAsia="Verdana" w:hAnsi="Verdana" w:cs="Verdana"/>
+        </w:rPr>
+        <w:t>summarise</w:t>
+      </w:r>
+      <w:proofErr w:type="spellEnd"/>
+      <w:r>
+        <w:rPr>
+          <w:rFonts w:ascii="Verdana" w:eastAsia="Verdana" w:hAnsi="Verdana" w:cs="Verdana"/>
+        </w:rPr>
+        <w:t xml:space="preserve"> the topic of </w:t>
       </w:r>
       <w:r>
         <w:rPr>
@@ -3904,7 +3954,21 @@
         <w:rPr>
           <w:rFonts w:ascii="Verdana" w:eastAsia="Verdana" w:hAnsi="Verdana" w:cs="Verdana"/>
         </w:rPr>
-        <w:t xml:space="preserve">on Motion in a Gravitation Field – this will help summarise the topic </w:t>
+        <w:t xml:space="preserve">on Motion in a Gravitation Field – this will help </w:t>
+      </w:r>
+      <w:proofErr w:type="spellStart"/>
+      <w:r>
+        <w:rPr>
+          <w:rFonts w:ascii="Verdana" w:eastAsia="Verdana" w:hAnsi="Verdana" w:cs="Verdana"/>
+        </w:rPr>
+        <w:t>summarise</w:t>
+      </w:r>
+      <w:proofErr w:type="spellEnd"/>
+      <w:r>
+        <w:rPr>
+          <w:rFonts w:ascii="Verdana" w:eastAsia="Verdana" w:hAnsi="Verdana" w:cs="Verdana"/>
+        </w:rPr>
+        <w:t xml:space="preserve"> the topic </w:t>
       </w:r>
       <w:r>
         <w:rPr>
@@ -4090,7 +4154,21 @@
         <w:rPr>
           <w:rFonts w:ascii="Verdana" w:eastAsia="Verdana" w:hAnsi="Verdana" w:cs="Verdana"/>
         </w:rPr>
-        <w:t>YouTube Video – A summary on Advanced Mechanics – this will help summarise the topic of Motion in a gravitational field and slightly entertain students</w:t>
+        <w:t xml:space="preserve">YouTube Video – A summary on Advanced Mechanics – this will help </w:t>
+      </w:r>
+      <w:proofErr w:type="spellStart"/>
+      <w:r>
+        <w:rPr>
+          <w:rFonts w:ascii="Verdana" w:eastAsia="Verdana" w:hAnsi="Verdana" w:cs="Verdana"/>
+        </w:rPr>
+        <w:t>summarise</w:t>
+      </w:r>
+      <w:proofErr w:type="spellEnd"/>
+      <w:r>
+        <w:rPr>
+          <w:rFonts w:ascii="Verdana" w:eastAsia="Verdana" w:hAnsi="Verdana" w:cs="Verdana"/>
+        </w:rPr>
+        <w:t xml:space="preserve"> the topic of Motion in a gravitational field and slightly entertain students</w:t>
       </w:r>
       <w:r>
         <w:rPr>
@@ -4140,7 +4218,7 @@
           <w:color w:val="C00000"/>
         </w:rPr>
       </w:pPr>
-      <w:bookmarkStart w:id="8" w:name="_Toc100772303"/>
+      <w:bookmarkStart w:id="8" w:name="_Toc104980118"/>
       <w:r>
         <w:rPr>
           <w:color w:val="C00000"/>
@@ -4352,8 +4430,13 @@
           <w:numId w:val="4"/>
         </w:numPr>
       </w:pPr>
-      <w:r>
-        <w:t xml:space="preserve">Don’t use too many changing colours and have a consistent </w:t>
+      <w:proofErr w:type="gramStart"/>
+      <w:r>
+        <w:t>Don’t</w:t>
+      </w:r>
+      <w:proofErr w:type="gramEnd"/>
+      <w:r>
+        <w:t xml:space="preserve"> use too many changing colours and have a consistent </w:t>
       </w:r>
       <w:r>
         <w:t>colour scheme</w:t>
@@ -4594,7 +4677,15 @@
         </w:numPr>
       </w:pPr>
       <w:r>
-        <w:t>Use php sessions</w:t>
+        <w:t xml:space="preserve">Use </w:t>
+      </w:r>
+      <w:proofErr w:type="spellStart"/>
+      <w:r>
+        <w:t>php</w:t>
+      </w:r>
+      <w:proofErr w:type="spellEnd"/>
+      <w:r>
+        <w:t xml:space="preserve"> sessions</w:t>
       </w:r>
     </w:p>
     <w:p>
@@ -5028,8 +5119,13 @@
           <w:numId w:val="4"/>
         </w:numPr>
       </w:pPr>
-      <w:r>
-        <w:t>don’t use red and blue colour combinations</w:t>
+      <w:proofErr w:type="gramStart"/>
+      <w:r>
+        <w:t>don’t</w:t>
+      </w:r>
+      <w:proofErr w:type="gramEnd"/>
+      <w:r>
+        <w:t xml:space="preserve"> use red and blue colour combinations</w:t>
       </w:r>
     </w:p>
     <w:p>
@@ -5172,7 +5268,15 @@
         </w:numPr>
       </w:pPr>
       <w:r>
-        <w:t>Ensure topic information isn’t replacing the teacher’s job</w:t>
+        <w:t xml:space="preserve">Ensure topic information </w:t>
+      </w:r>
+      <w:proofErr w:type="gramStart"/>
+      <w:r>
+        <w:t>isn’t</w:t>
+      </w:r>
+      <w:proofErr w:type="gramEnd"/>
+      <w:r>
+        <w:t xml:space="preserve"> replacing the teacher’s job</w:t>
       </w:r>
     </w:p>
     <w:p>
@@ -5663,7 +5767,6 @@
           <w:szCs w:val="40"/>
         </w:rPr>
       </w:pPr>
-      <w:bookmarkStart w:id="9" w:name="_Toc100772304"/>
       <w:r>
         <w:rPr>
           <w:b/>
@@ -5676,6 +5779,7 @@
       <w:pPr>
         <w:pStyle w:val="Heading1"/>
       </w:pPr>
+      <w:bookmarkStart w:id="9" w:name="_Toc104980119"/>
       <w:r>
         <w:rPr>
           <w:b/>
@@ -5694,7 +5798,7 @@
           <w:color w:val="CC0000"/>
         </w:rPr>
       </w:pPr>
-      <w:bookmarkStart w:id="10" w:name="_Toc100772305"/>
+      <w:bookmarkStart w:id="10" w:name="_Toc104980120"/>
       <w:r>
         <w:rPr>
           <w:bCs/>
@@ -5949,22 +6053,40 @@
           <w:color w:val="313131"/>
           <w:lang w:val="en-AU"/>
         </w:rPr>
-        <w:t>Agile allows for easy modification, management and deployment (12)</w:t>
-      </w:r>
-    </w:p>
-    <w:p>
-      <w:pPr>
-        <w:numPr>
-          <w:ilvl w:val="0"/>
-          <w:numId w:val="6"/>
-        </w:numPr>
-        <w:shd w:val="clear" w:color="auto" w:fill="FFFFFF"/>
-        <w:spacing w:before="100" w:beforeAutospacing="1" w:after="100" w:afterAutospacing="1" w:line="240" w:lineRule="auto"/>
+        <w:t xml:space="preserve">Agile allows for easy modification, </w:t>
+      </w:r>
+      <w:proofErr w:type="gramStart"/>
+      <w:r>
         <w:rPr>
           <w:rFonts w:ascii="Verdana" w:eastAsia="Times New Roman" w:hAnsi="Verdana" w:cs="Times New Roman"/>
           <w:color w:val="313131"/>
           <w:lang w:val="en-AU"/>
         </w:rPr>
+        <w:t>management</w:t>
+      </w:r>
+      <w:proofErr w:type="gramEnd"/>
+      <w:r>
+        <w:rPr>
+          <w:rFonts w:ascii="Verdana" w:eastAsia="Times New Roman" w:hAnsi="Verdana" w:cs="Times New Roman"/>
+          <w:color w:val="313131"/>
+          <w:lang w:val="en-AU"/>
+        </w:rPr>
+        <w:t xml:space="preserve"> and deployment (12)</w:t>
+      </w:r>
+    </w:p>
+    <w:p>
+      <w:pPr>
+        <w:numPr>
+          <w:ilvl w:val="0"/>
+          <w:numId w:val="6"/>
+        </w:numPr>
+        <w:shd w:val="clear" w:color="auto" w:fill="FFFFFF"/>
+        <w:spacing w:before="100" w:beforeAutospacing="1" w:after="100" w:afterAutospacing="1" w:line="240" w:lineRule="auto"/>
+        <w:rPr>
+          <w:rFonts w:ascii="Verdana" w:eastAsia="Times New Roman" w:hAnsi="Verdana" w:cs="Times New Roman"/>
+          <w:color w:val="313131"/>
+          <w:lang w:val="en-AU"/>
+        </w:rPr>
       </w:pPr>
       <w:r>
         <w:rPr>
@@ -6621,7 +6743,7 @@
           <w:color w:val="C00000"/>
         </w:rPr>
       </w:pPr>
-      <w:bookmarkStart w:id="11" w:name="_Toc100772306"/>
+      <w:bookmarkStart w:id="11" w:name="_Toc104980121"/>
       <w:r>
         <w:rPr>
           <w:color w:val="C00000"/>
@@ -6803,7 +6925,6 @@
           <w:szCs w:val="28"/>
         </w:rPr>
       </w:pPr>
-      <w:bookmarkStart w:id="12" w:name="_Toc100772307"/>
       <w:r>
         <w:rPr>
           <w:color w:val="C00000"/>
@@ -6818,6 +6939,7 @@
           <w:color w:val="C00000"/>
         </w:rPr>
       </w:pPr>
+      <w:bookmarkStart w:id="12" w:name="_Toc104980122"/>
       <w:r>
         <w:rPr>
           <w:color w:val="C00000"/>
@@ -6949,7 +7071,15 @@
         <w:t>Database Design to support the Quiz</w:t>
       </w:r>
       <w:r>
-        <w:t xml:space="preserve">, login </w:t>
+        <w:t xml:space="preserve">, </w:t>
+      </w:r>
+      <w:proofErr w:type="gramStart"/>
+      <w:r>
+        <w:t>login</w:t>
+      </w:r>
+      <w:proofErr w:type="gramEnd"/>
+      <w:r>
+        <w:t xml:space="preserve"> </w:t>
       </w:r>
       <w:r>
         <w:t>and store users</w:t>

</xml_diff>